<commit_message>
TP2B casos de prueba
</commit_message>
<xml_diff>
--- a/TP2B/Documentacion/Informe.docx
+++ b/TP2B/Documentacion/Informe.docx
@@ -19,7 +19,7 @@
           <w:lang w:eastAsia="es-AR"/>
         </w:rPr>
         <w:drawing>
-          <wp:inline distT="0" distB="0" distL="0" distR="0" wp14:anchorId="7AB8ACB9" wp14:editId="19C71CB0">
+          <wp:inline distT="0" distB="0" distL="0" distR="0" wp14:anchorId="13C59640" wp14:editId="1E21BE50">
             <wp:extent cx="685800" cy="695325"/>
             <wp:effectExtent l="0" t="0" r="0" b="9525"/>
             <wp:docPr id="1" name="Imagen 1"/>
@@ -647,8 +647,9 @@
           <w:sz w:val="22"/>
           <w:szCs w:val="20"/>
         </w:rPr>
-        <w:t>Ídem para algoritmos de ordenamiento no elementales</w:t>
-      </w:r>
+        <w:t xml:space="preserve">Ídem para algoritmos de ordenamiento no elementales: Shell, </w:t>
+      </w:r>
+      <w:proofErr w:type="spellStart"/>
       <w:r>
         <w:rPr>
           <w:rFonts w:ascii="Arial" w:hAnsi="Arial" w:cs="Arial"/>
@@ -656,8 +657,9 @@
           <w:sz w:val="22"/>
           <w:szCs w:val="20"/>
         </w:rPr>
-        <w:t>:</w:t>
-      </w:r>
+        <w:t>QuickSort</w:t>
+      </w:r>
+      <w:proofErr w:type="spellEnd"/>
       <w:r>
         <w:rPr>
           <w:rFonts w:ascii="Arial" w:hAnsi="Arial" w:cs="Arial"/>
@@ -665,8 +667,9 @@
           <w:sz w:val="22"/>
           <w:szCs w:val="20"/>
         </w:rPr>
-        <w:t xml:space="preserve"> Shell, QuickSort y Fusion</w:t>
-      </w:r>
+        <w:t xml:space="preserve"> y </w:t>
+      </w:r>
+      <w:proofErr w:type="spellStart"/>
       <w:r>
         <w:rPr>
           <w:rFonts w:ascii="Arial" w:hAnsi="Arial" w:cs="Arial"/>
@@ -674,8 +677,9 @@
           <w:sz w:val="22"/>
           <w:szCs w:val="20"/>
         </w:rPr>
-        <w:t>.</w:t>
-      </w:r>
+        <w:t>Fusion</w:t>
+      </w:r>
+      <w:proofErr w:type="spellEnd"/>
       <w:r>
         <w:rPr>
           <w:rFonts w:ascii="Arial" w:hAnsi="Arial" w:cs="Arial"/>
@@ -683,7 +687,7 @@
           <w:sz w:val="22"/>
           <w:szCs w:val="20"/>
         </w:rPr>
-        <w:t xml:space="preserve"> </w:t>
+        <w:t xml:space="preserve">. </w:t>
       </w:r>
     </w:p>
     <w:p>
@@ -740,7 +744,7 @@
         <w:jc w:val="center"/>
         <w:rPr>
           <w:rFonts w:ascii="Arial" w:hAnsi="Arial" w:cs="Arial"/>
-          <w:sz w:val="32"/>
+          <w:sz w:val="22"/>
           <w:szCs w:val="48"/>
         </w:rPr>
       </w:pPr>
@@ -956,26 +960,6 @@
     </w:p>
     <w:p>
       <w:pPr>
-        <w:rPr>
-          <w:rFonts w:ascii="Arial" w:hAnsi="Arial" w:cs="Arial"/>
-        </w:rPr>
-      </w:pPr>
-      <w:r>
-        <w:rPr>
-          <w:rFonts w:ascii="Arial" w:hAnsi="Arial" w:cs="Arial"/>
-        </w:rPr>
-        <w:t>{GRAFICO COMPARANDO LOS ALGORITMOS ELEMENTALES}</w:t>
-      </w:r>
-    </w:p>
-    <w:p>
-      <w:pPr>
-        <w:rPr>
-          <w:rFonts w:ascii="Arial" w:hAnsi="Arial" w:cs="Arial"/>
-        </w:rPr>
-      </w:pPr>
-    </w:p>
-    <w:p>
-      <w:pPr>
         <w:pStyle w:val="Ttulo2"/>
         <w:rPr>
           <w:rFonts w:ascii="Arial" w:hAnsi="Arial" w:cs="Arial"/>
@@ -985,13 +969,7 @@
         <w:rPr>
           <w:rFonts w:ascii="Arial" w:hAnsi="Arial" w:cs="Arial"/>
         </w:rPr>
-        <w:t xml:space="preserve">NO </w:t>
-      </w:r>
-      <w:r>
-        <w:rPr>
-          <w:rFonts w:ascii="Arial" w:hAnsi="Arial" w:cs="Arial"/>
-        </w:rPr>
-        <w:t>ELEMENTALES</w:t>
+        <w:t>NO ELEMENTALES</w:t>
       </w:r>
     </w:p>
     <w:p>
@@ -1014,6 +992,37 @@
     </w:p>
     <w:p>
       <w:pPr>
+        <w:rPr>
+          <w:rFonts w:ascii="Arial" w:hAnsi="Arial" w:cs="Arial"/>
+        </w:rPr>
+      </w:pPr>
+      <w:r>
+        <w:rPr>
+          <w:rFonts w:ascii="Arial" w:hAnsi="Arial" w:cs="Arial"/>
+        </w:rPr>
+        <w:t>Dentro de los algoritmos no elementales, basándonos en nuestro análisis de rendimiento y en base a la codificación de los mismos, se aprecia una clara superioridad de performance con respecto a las otros dos, quicksort y fusión (esto puede deberse a que estos dos últimos utilizan recursividad a diferencia de Shell).</w:t>
+      </w:r>
+      <w:r>
+        <w:rPr>
+          <w:rFonts w:ascii="Arial" w:hAnsi="Arial" w:cs="Arial"/>
+        </w:rPr>
+        <w:t xml:space="preserve"> Soporta sin problemas </w:t>
+      </w:r>
+      <w:r>
+        <w:rPr>
+          <w:rFonts w:ascii="Arial" w:hAnsi="Arial" w:cs="Arial"/>
+        </w:rPr>
+        <w:t>conjunto de elementos de dimensiones considerablemente grandes</w:t>
+      </w:r>
+      <w:r>
+        <w:rPr>
+          <w:rFonts w:ascii="Arial" w:hAnsi="Arial" w:cs="Arial"/>
+        </w:rPr>
+        <w:t>.</w:t>
+      </w:r>
+    </w:p>
+    <w:p>
+      <w:pPr>
         <w:pStyle w:val="Ttulo3"/>
         <w:numPr>
           <w:ilvl w:val="0"/>
@@ -1032,6 +1041,25 @@
     </w:p>
     <w:p>
       <w:pPr>
+        <w:rPr>
+          <w:rFonts w:ascii="Arial" w:hAnsi="Arial" w:cs="Arial"/>
+        </w:rPr>
+      </w:pPr>
+      <w:r>
+        <w:rPr>
+          <w:rFonts w:ascii="Arial" w:hAnsi="Arial" w:cs="Arial"/>
+        </w:rPr>
+        <w:t>Dentro de los algoritmos no elementales, basándonos en nuestro análisis de rendimiento y en base a la codificación de los mismos,</w:t>
+      </w:r>
+      <w:r>
+        <w:rPr>
+          <w:rFonts w:ascii="Arial" w:hAnsi="Arial" w:cs="Arial"/>
+        </w:rPr>
+        <w:t xml:space="preserve"> al haber implementado la solución recursiva esto afecta considerablemente su performance, siendo el menos eficiente de los tres. De hecho para un conjunto de elementos de dimensiones considerablemente grandes es muchísima la diferencia con los otros dos. </w:t>
+      </w:r>
+    </w:p>
+    <w:p>
+      <w:pPr>
         <w:pStyle w:val="Ttulo3"/>
         <w:numPr>
           <w:ilvl w:val="0"/>
@@ -1048,40 +1076,32 @@
         <w:t>FUSION</w:t>
       </w:r>
     </w:p>
-    <w:p/>
-    <w:p>
-      <w:pPr>
-        <w:rPr>
-          <w:rFonts w:ascii="Arial" w:hAnsi="Arial" w:cs="Arial"/>
-        </w:rPr>
-      </w:pPr>
-      <w:r>
-        <w:rPr>
-          <w:rFonts w:ascii="Arial" w:hAnsi="Arial" w:cs="Arial"/>
-        </w:rPr>
-        <w:t xml:space="preserve">{GRAFICO COMPARANDO LOS ALGORITMOS </w:t>
-      </w:r>
-      <w:r>
-        <w:rPr>
-          <w:rFonts w:ascii="Arial" w:hAnsi="Arial" w:cs="Arial"/>
-        </w:rPr>
-        <w:t xml:space="preserve">NO </w:t>
+    <w:p>
+      <w:pPr>
+        <w:rPr>
+          <w:rFonts w:ascii="Arial" w:hAnsi="Arial" w:cs="Arial"/>
+        </w:rPr>
+      </w:pPr>
+      <w:r>
+        <w:rPr>
+          <w:rFonts w:ascii="Arial" w:hAnsi="Arial" w:cs="Arial"/>
+        </w:rPr>
+        <w:t xml:space="preserve">Dentro de los algoritmos no elementales, basándonos en nuestro análisis de rendimiento y en base a la codificación de los mismos, </w:t>
+      </w:r>
+      <w:r>
+        <w:rPr>
+          <w:rFonts w:ascii="Arial" w:hAnsi="Arial" w:cs="Arial"/>
+        </w:rPr>
+        <w:t xml:space="preserve"> su rendimiento es bastante aceptable, pese a ser recursivo. </w:t>
+      </w:r>
+      <w:r>
+        <w:rPr>
+          <w:rFonts w:ascii="Arial" w:hAnsi="Arial" w:cs="Arial"/>
+        </w:rPr>
+        <w:t>Para un conjunto de elementos de dimensiones considerablemente grandes no fue tanto más lento que el Shell (el más performante de los tres).</w:t>
       </w:r>
       <w:bookmarkStart w:id="0" w:name="_GoBack"/>
       <w:bookmarkEnd w:id="0"/>
-      <w:r>
-        <w:rPr>
-          <w:rFonts w:ascii="Arial" w:hAnsi="Arial" w:cs="Arial"/>
-        </w:rPr>
-        <w:t>ELEMENTALES}</w:t>
-      </w:r>
-    </w:p>
-    <w:p>
-      <w:pPr>
-        <w:rPr>
-          <w:rFonts w:ascii="Arial" w:hAnsi="Arial" w:cs="Arial"/>
-        </w:rPr>
-      </w:pPr>
     </w:p>
     <w:sectPr>
       <w:headerReference w:type="default" r:id="rId10"/>
@@ -2702,6 +2722,7 @@
   </w:compat>
   <w:rsids>
     <w:rsidRoot w:val="002C2D76"/>
+    <w:rsid w:val="00075496"/>
     <w:rsid w:val="00152FF4"/>
     <w:rsid w:val="00221936"/>
     <w:rsid w:val="002C2D76"/>
@@ -3425,7 +3446,7 @@
 </file>
 
 <file path=customXml/itemProps1.xml><?xml version="1.0" encoding="utf-8"?>
-<ds:datastoreItem xmlns:ds="http://schemas.openxmlformats.org/officeDocument/2006/customXml" ds:itemID="{FAD6490F-FC0A-4BD5-BAE7-EAC6C0F84D93}">
+<ds:datastoreItem xmlns:ds="http://schemas.openxmlformats.org/officeDocument/2006/customXml" ds:itemID="{9BA07AB3-9358-41A8-B19B-7F51427066CE}">
   <ds:schemaRefs>
     <ds:schemaRef ds:uri="http://schemas.openxmlformats.org/officeDocument/2006/bibliography"/>
   </ds:schemaRefs>

</xml_diff>